<commit_message>
updated render; no typst for now
typst can't seem to handle the call-out icon
</commit_message>
<xml_diff>
--- a/_manuscript/index.docx
+++ b/_manuscript/index.docx
@@ -115,7 +115,7 @@
         <w:t xml:space="preserve"> </w:t>
       </w:r>
       <w:r>
-        <w:t xml:space="preserve">resiliency</w:t>
+        <w:t xml:space="preserve">resilience</w:t>
       </w:r>
       <w:r>
         <w:t xml:space="preserve"> </w:t>
@@ -261,7 +261,7 @@
         <w:pStyle w:val="Date"/>
       </w:pPr>
       <w:r>
-        <w:t xml:space="preserve">2024-03-25</w:t>
+        <w:t xml:space="preserve">2024-03-26</w:t>
       </w:r>
     </w:p>
     <w:p>
@@ -295,7 +295,17 @@
         <w:t xml:space="preserve"> </w:t>
       </w:r>
       <w:r>
-        <w:t xml:space="preserve">(Phocidae)</w:t>
+        <w:t xml:space="preserve">(</w:t>
+      </w:r>
+      <w:r>
+        <w:rPr>
+          <w:iCs/>
+          <w:i/>
+        </w:rPr>
+        <w:t xml:space="preserve">Phocidae</w:t>
+      </w:r>
+      <w:r>
+        <w:t xml:space="preserve">)</w:t>
       </w:r>
       <w:r>
         <w:t xml:space="preserve"> </w:t>
@@ -493,13 +503,31 @@
         <w:t xml:space="preserve"> </w:t>
       </w:r>
       <w:r>
-        <w:t xml:space="preserve">(Histriophoca</w:t>
-      </w:r>
-      <w:r>
-        <w:t xml:space="preserve"> </w:t>
-      </w:r>
-      <w:r>
-        <w:t xml:space="preserve">fasciata)</w:t>
+        <w:t xml:space="preserve">(</w:t>
+      </w:r>
+      <w:r>
+        <w:rPr>
+          <w:iCs/>
+          <w:i/>
+        </w:rPr>
+        <w:t xml:space="preserve">Histriophoca</w:t>
+      </w:r>
+      <w:r>
+        <w:rPr>
+          <w:iCs/>
+          <w:i/>
+        </w:rPr>
+        <w:t xml:space="preserve"> </w:t>
+      </w:r>
+      <w:r>
+        <w:rPr>
+          <w:iCs/>
+          <w:i/>
+        </w:rPr>
+        <w:t xml:space="preserve">fasciata</w:t>
+      </w:r>
+      <w:r>
+        <w:t xml:space="preserve">)</w:t>
       </w:r>
       <w:r>
         <w:t xml:space="preserve"> </w:t>
@@ -523,13 +551,31 @@
         <w:t xml:space="preserve"> </w:t>
       </w:r>
       <w:r>
-        <w:t xml:space="preserve">(Phoca</w:t>
-      </w:r>
-      <w:r>
-        <w:t xml:space="preserve"> </w:t>
-      </w:r>
-      <w:r>
-        <w:t xml:space="preserve">largha)</w:t>
+        <w:t xml:space="preserve">(</w:t>
+      </w:r>
+      <w:r>
+        <w:rPr>
+          <w:iCs/>
+          <w:i/>
+        </w:rPr>
+        <w:t xml:space="preserve">Phoca</w:t>
+      </w:r>
+      <w:r>
+        <w:rPr>
+          <w:iCs/>
+          <w:i/>
+        </w:rPr>
+        <w:t xml:space="preserve"> </w:t>
+      </w:r>
+      <w:r>
+        <w:rPr>
+          <w:iCs/>
+          <w:i/>
+        </w:rPr>
+        <w:t xml:space="preserve">largha</w:t>
+      </w:r>
+      <w:r>
+        <w:t xml:space="preserve">)</w:t>
       </w:r>
       <w:r>
         <w:t xml:space="preserve"> </w:t>
@@ -2117,7 +2163,7 @@
           </w:tcPr>
           <w:p>
             <w:pPr>
-              <w:pStyle w:val="FirstParagraph"/>
+              <w:pStyle w:val="Abstract"/>
             </w:pPr>
             <w:pPr>
               <w:spacing w:before="0" w:after="0"/>
@@ -2172,7 +2218,49 @@
               <w:t xml:space="preserve"> </w:t>
             </w:r>
             <w:r>
-              <w:t xml:space="preserve">Under Development. Please do not cite or use</w:t>
+              <w:t xml:space="preserve">Under</w:t>
+            </w:r>
+            <w:r>
+              <w:t xml:space="preserve"> </w:t>
+            </w:r>
+            <w:r>
+              <w:t xml:space="preserve">Development.</w:t>
+            </w:r>
+            <w:r>
+              <w:t xml:space="preserve"> </w:t>
+            </w:r>
+            <w:r>
+              <w:t xml:space="preserve">Please</w:t>
+            </w:r>
+            <w:r>
+              <w:t xml:space="preserve"> </w:t>
+            </w:r>
+            <w:r>
+              <w:t xml:space="preserve">do</w:t>
+            </w:r>
+            <w:r>
+              <w:t xml:space="preserve"> </w:t>
+            </w:r>
+            <w:r>
+              <w:t xml:space="preserve">not</w:t>
+            </w:r>
+            <w:r>
+              <w:t xml:space="preserve"> </w:t>
+            </w:r>
+            <w:r>
+              <w:t xml:space="preserve">cite</w:t>
+            </w:r>
+            <w:r>
+              <w:t xml:space="preserve"> </w:t>
+            </w:r>
+            <w:r>
+              <w:t xml:space="preserve">or</w:t>
+            </w:r>
+            <w:r>
+              <w:t xml:space="preserve"> </w:t>
+            </w:r>
+            <w:r>
+              <w:t xml:space="preserve">use</w:t>
             </w:r>
           </w:p>
         </w:tc>
@@ -2190,24 +2278,420 @@
           </w:tcPr>
           <w:p>
             <w:pPr>
-              <w:pStyle w:val="BodyText"/>
+              <w:pStyle w:val="Abstract"/>
             </w:pPr>
             <w:pPr>
               <w:spacing w:before="16"/>
             </w:pPr>
             <w:r>
-              <w:t xml:space="preserve">Please note this analysis and manuscript is still in draft form and under active development. Changes to results, code, and the manuscript are likely and this should not be cited or used for any reason. We are sharing the work and development of this manuscript in the spirit of open science, improved transparency, and scientific reproducibility.</w:t>
+              <w:t xml:space="preserve">Please</w:t>
+            </w:r>
+            <w:r>
+              <w:t xml:space="preserve"> </w:t>
+            </w:r>
+            <w:r>
+              <w:t xml:space="preserve">note</w:t>
+            </w:r>
+            <w:r>
+              <w:t xml:space="preserve"> </w:t>
+            </w:r>
+            <w:r>
+              <w:t xml:space="preserve">this</w:t>
+            </w:r>
+            <w:r>
+              <w:t xml:space="preserve"> </w:t>
+            </w:r>
+            <w:r>
+              <w:t xml:space="preserve">analysis</w:t>
+            </w:r>
+            <w:r>
+              <w:t xml:space="preserve"> </w:t>
+            </w:r>
+            <w:r>
+              <w:t xml:space="preserve">and</w:t>
+            </w:r>
+            <w:r>
+              <w:t xml:space="preserve"> </w:t>
+            </w:r>
+            <w:r>
+              <w:t xml:space="preserve">manuscript</w:t>
+            </w:r>
+            <w:r>
+              <w:t xml:space="preserve"> </w:t>
+            </w:r>
+            <w:r>
+              <w:t xml:space="preserve">is</w:t>
+            </w:r>
+            <w:r>
+              <w:t xml:space="preserve"> </w:t>
+            </w:r>
+            <w:r>
+              <w:t xml:space="preserve">still</w:t>
+            </w:r>
+            <w:r>
+              <w:t xml:space="preserve"> </w:t>
+            </w:r>
+            <w:r>
+              <w:t xml:space="preserve">in</w:t>
+            </w:r>
+            <w:r>
+              <w:t xml:space="preserve"> </w:t>
+            </w:r>
+            <w:r>
+              <w:t xml:space="preserve">draft</w:t>
+            </w:r>
+            <w:r>
+              <w:t xml:space="preserve"> </w:t>
+            </w:r>
+            <w:r>
+              <w:t xml:space="preserve">form</w:t>
+            </w:r>
+            <w:r>
+              <w:t xml:space="preserve"> </w:t>
+            </w:r>
+            <w:r>
+              <w:t xml:space="preserve">and</w:t>
+            </w:r>
+            <w:r>
+              <w:t xml:space="preserve"> </w:t>
+            </w:r>
+            <w:r>
+              <w:t xml:space="preserve">under</w:t>
+            </w:r>
+            <w:r>
+              <w:t xml:space="preserve"> </w:t>
+            </w:r>
+            <w:r>
+              <w:t xml:space="preserve">active</w:t>
+            </w:r>
+            <w:r>
+              <w:t xml:space="preserve"> </w:t>
+            </w:r>
+            <w:r>
+              <w:t xml:space="preserve">development.</w:t>
+            </w:r>
+            <w:r>
+              <w:t xml:space="preserve"> </w:t>
+            </w:r>
+            <w:r>
+              <w:t xml:space="preserve">Changes</w:t>
+            </w:r>
+            <w:r>
+              <w:t xml:space="preserve"> </w:t>
+            </w:r>
+            <w:r>
+              <w:t xml:space="preserve">to</w:t>
+            </w:r>
+            <w:r>
+              <w:t xml:space="preserve"> </w:t>
+            </w:r>
+            <w:r>
+              <w:t xml:space="preserve">results,</w:t>
+            </w:r>
+            <w:r>
+              <w:t xml:space="preserve"> </w:t>
+            </w:r>
+            <w:r>
+              <w:t xml:space="preserve">code,</w:t>
+            </w:r>
+            <w:r>
+              <w:t xml:space="preserve"> </w:t>
+            </w:r>
+            <w:r>
+              <w:t xml:space="preserve">and</w:t>
+            </w:r>
+            <w:r>
+              <w:t xml:space="preserve"> </w:t>
+            </w:r>
+            <w:r>
+              <w:t xml:space="preserve">the</w:t>
+            </w:r>
+            <w:r>
+              <w:t xml:space="preserve"> </w:t>
+            </w:r>
+            <w:r>
+              <w:t xml:space="preserve">manuscript</w:t>
+            </w:r>
+            <w:r>
+              <w:t xml:space="preserve"> </w:t>
+            </w:r>
+            <w:r>
+              <w:t xml:space="preserve">are</w:t>
+            </w:r>
+            <w:r>
+              <w:t xml:space="preserve"> </w:t>
+            </w:r>
+            <w:r>
+              <w:t xml:space="preserve">likely</w:t>
+            </w:r>
+            <w:r>
+              <w:t xml:space="preserve"> </w:t>
+            </w:r>
+            <w:r>
+              <w:t xml:space="preserve">and</w:t>
+            </w:r>
+            <w:r>
+              <w:t xml:space="preserve"> </w:t>
+            </w:r>
+            <w:r>
+              <w:t xml:space="preserve">this</w:t>
+            </w:r>
+            <w:r>
+              <w:t xml:space="preserve"> </w:t>
+            </w:r>
+            <w:r>
+              <w:t xml:space="preserve">should</w:t>
+            </w:r>
+            <w:r>
+              <w:t xml:space="preserve"> </w:t>
+            </w:r>
+            <w:r>
+              <w:t xml:space="preserve">not</w:t>
+            </w:r>
+            <w:r>
+              <w:t xml:space="preserve"> </w:t>
+            </w:r>
+            <w:r>
+              <w:t xml:space="preserve">be</w:t>
+            </w:r>
+            <w:r>
+              <w:t xml:space="preserve"> </w:t>
+            </w:r>
+            <w:r>
+              <w:t xml:space="preserve">cited</w:t>
+            </w:r>
+            <w:r>
+              <w:t xml:space="preserve"> </w:t>
+            </w:r>
+            <w:r>
+              <w:t xml:space="preserve">or</w:t>
+            </w:r>
+            <w:r>
+              <w:t xml:space="preserve"> </w:t>
+            </w:r>
+            <w:r>
+              <w:t xml:space="preserve">used</w:t>
+            </w:r>
+            <w:r>
+              <w:t xml:space="preserve"> </w:t>
+            </w:r>
+            <w:r>
+              <w:t xml:space="preserve">for</w:t>
+            </w:r>
+            <w:r>
+              <w:t xml:space="preserve"> </w:t>
+            </w:r>
+            <w:r>
+              <w:t xml:space="preserve">any</w:t>
+            </w:r>
+            <w:r>
+              <w:t xml:space="preserve"> </w:t>
+            </w:r>
+            <w:r>
+              <w:t xml:space="preserve">reason.</w:t>
+            </w:r>
+            <w:r>
+              <w:t xml:space="preserve"> </w:t>
+            </w:r>
+            <w:r>
+              <w:t xml:space="preserve">We</w:t>
+            </w:r>
+            <w:r>
+              <w:t xml:space="preserve"> </w:t>
+            </w:r>
+            <w:r>
+              <w:t xml:space="preserve">are</w:t>
+            </w:r>
+            <w:r>
+              <w:t xml:space="preserve"> </w:t>
+            </w:r>
+            <w:r>
+              <w:t xml:space="preserve">sharing</w:t>
+            </w:r>
+            <w:r>
+              <w:t xml:space="preserve"> </w:t>
+            </w:r>
+            <w:r>
+              <w:t xml:space="preserve">the</w:t>
+            </w:r>
+            <w:r>
+              <w:t xml:space="preserve"> </w:t>
+            </w:r>
+            <w:r>
+              <w:t xml:space="preserve">work</w:t>
+            </w:r>
+            <w:r>
+              <w:t xml:space="preserve"> </w:t>
+            </w:r>
+            <w:r>
+              <w:t xml:space="preserve">and</w:t>
+            </w:r>
+            <w:r>
+              <w:t xml:space="preserve"> </w:t>
+            </w:r>
+            <w:r>
+              <w:t xml:space="preserve">development</w:t>
+            </w:r>
+            <w:r>
+              <w:t xml:space="preserve"> </w:t>
+            </w:r>
+            <w:r>
+              <w:t xml:space="preserve">of</w:t>
+            </w:r>
+            <w:r>
+              <w:t xml:space="preserve"> </w:t>
+            </w:r>
+            <w:r>
+              <w:t xml:space="preserve">this</w:t>
+            </w:r>
+            <w:r>
+              <w:t xml:space="preserve"> </w:t>
+            </w:r>
+            <w:r>
+              <w:t xml:space="preserve">manuscript</w:t>
+            </w:r>
+            <w:r>
+              <w:t xml:space="preserve"> </w:t>
+            </w:r>
+            <w:r>
+              <w:t xml:space="preserve">in</w:t>
+            </w:r>
+            <w:r>
+              <w:t xml:space="preserve"> </w:t>
+            </w:r>
+            <w:r>
+              <w:t xml:space="preserve">the</w:t>
+            </w:r>
+            <w:r>
+              <w:t xml:space="preserve"> </w:t>
+            </w:r>
+            <w:r>
+              <w:t xml:space="preserve">spirit</w:t>
+            </w:r>
+            <w:r>
+              <w:t xml:space="preserve"> </w:t>
+            </w:r>
+            <w:r>
+              <w:t xml:space="preserve">of</w:t>
+            </w:r>
+            <w:r>
+              <w:t xml:space="preserve"> </w:t>
+            </w:r>
+            <w:r>
+              <w:t xml:space="preserve">open</w:t>
+            </w:r>
+            <w:r>
+              <w:t xml:space="preserve"> </w:t>
+            </w:r>
+            <w:r>
+              <w:t xml:space="preserve">science,</w:t>
+            </w:r>
+            <w:r>
+              <w:t xml:space="preserve"> </w:t>
+            </w:r>
+            <w:r>
+              <w:t xml:space="preserve">improved</w:t>
+            </w:r>
+            <w:r>
+              <w:t xml:space="preserve"> </w:t>
+            </w:r>
+            <w:r>
+              <w:t xml:space="preserve">transparency,</w:t>
+            </w:r>
+            <w:r>
+              <w:t xml:space="preserve"> </w:t>
+            </w:r>
+            <w:r>
+              <w:t xml:space="preserve">and</w:t>
+            </w:r>
+            <w:r>
+              <w:t xml:space="preserve"> </w:t>
+            </w:r>
+            <w:r>
+              <w:t xml:space="preserve">scientific</w:t>
+            </w:r>
+            <w:r>
+              <w:t xml:space="preserve"> </w:t>
+            </w:r>
+            <w:r>
+              <w:t xml:space="preserve">reproducibility.</w:t>
             </w:r>
           </w:p>
           <w:p>
             <w:pPr>
-              <w:pStyle w:val="BodyText"/>
+              <w:pStyle w:val="Abstract"/>
             </w:pPr>
             <w:pPr>
               <w:spacing w:after="16"/>
             </w:pPr>
             <w:r>
-              <w:t xml:space="preserve">We plan to provide a preprint to bioRxiv once prior to journal submission.</w:t>
+              <w:t xml:space="preserve">We</w:t>
+            </w:r>
+            <w:r>
+              <w:t xml:space="preserve"> </w:t>
+            </w:r>
+            <w:r>
+              <w:t xml:space="preserve">plan</w:t>
+            </w:r>
+            <w:r>
+              <w:t xml:space="preserve"> </w:t>
+            </w:r>
+            <w:r>
+              <w:t xml:space="preserve">to</w:t>
+            </w:r>
+            <w:r>
+              <w:t xml:space="preserve"> </w:t>
+            </w:r>
+            <w:r>
+              <w:t xml:space="preserve">provide</w:t>
+            </w:r>
+            <w:r>
+              <w:t xml:space="preserve"> </w:t>
+            </w:r>
+            <w:r>
+              <w:t xml:space="preserve">a</w:t>
+            </w:r>
+            <w:r>
+              <w:t xml:space="preserve"> </w:t>
+            </w:r>
+            <w:r>
+              <w:t xml:space="preserve">preprint</w:t>
+            </w:r>
+            <w:r>
+              <w:t xml:space="preserve"> </w:t>
+            </w:r>
+            <w:r>
+              <w:t xml:space="preserve">to</w:t>
+            </w:r>
+            <w:r>
+              <w:t xml:space="preserve"> </w:t>
+            </w:r>
+            <w:r>
+              <w:t xml:space="preserve">bioRxiv</w:t>
+            </w:r>
+            <w:r>
+              <w:t xml:space="preserve"> </w:t>
+            </w:r>
+            <w:r>
+              <w:t xml:space="preserve">prior</w:t>
+            </w:r>
+            <w:r>
+              <w:t xml:space="preserve"> </w:t>
+            </w:r>
+            <w:r>
+              <w:t xml:space="preserve">to</w:t>
+            </w:r>
+            <w:r>
+              <w:t xml:space="preserve"> </w:t>
+            </w:r>
+            <w:r>
+              <w:t xml:space="preserve">journal</w:t>
+            </w:r>
+            <w:r>
+              <w:t xml:space="preserve"> </w:t>
+            </w:r>
+            <w:r>
+              <w:t xml:space="preserve">submission.</w:t>
             </w:r>
           </w:p>
         </w:tc>
@@ -2222,28 +2706,341 @@
         <w:t xml:space="preserve">Introduction</w:t>
       </w:r>
     </w:p>
-    <w:bookmarkEnd w:id="23"/>
-    <w:bookmarkStart w:id="32" w:name="methods"/>
     <w:p>
       <w:pPr>
-        <w:pStyle w:val="Heading1"/>
-      </w:pPr>
-      <w:r>
-        <w:t xml:space="preserve">Methods</w:t>
+        <w:numPr>
+          <w:ilvl w:val="0"/>
+          <w:numId w:val="1001"/>
+        </w:numPr>
+        <w:pStyle w:val="Compact"/>
+      </w:pPr>
+      <w:r>
+        <w:t xml:space="preserve">review definition of niche partitioning;</w:t>
       </w:r>
     </w:p>
     <w:p>
       <w:pPr>
+        <w:numPr>
+          <w:ilvl w:val="0"/>
+          <w:numId w:val="1001"/>
+        </w:numPr>
+        <w:pStyle w:val="Compact"/>
+      </w:pPr>
+      <w:r>
+        <w:t xml:space="preserve">review of previous studies (terrestrial/marine) of niche partitioning that</w:t>
+      </w:r>
+      <w:r>
+        <w:t xml:space="preserve"> </w:t>
+      </w:r>
+      <w:r>
+        <w:t xml:space="preserve">relied on evidence from stable isotopes, geo-locations from bio-loggers, OR, for</w:t>
+      </w:r>
+      <w:r>
+        <w:t xml:space="preserve"> </w:t>
+      </w:r>
+      <w:r>
+        <w:t xml:space="preserve">marine animals, dive behavior;</w:t>
+      </w:r>
+    </w:p>
+    <w:p>
+      <w:pPr>
+        <w:numPr>
+          <w:ilvl w:val="0"/>
+          <w:numId w:val="1001"/>
+        </w:numPr>
+        <w:pStyle w:val="Compact"/>
+      </w:pPr>
+      <w:r>
+        <w:t xml:space="preserve">highlight any studies that used an integrated approach (e.g. stable isotopes</w:t>
+      </w:r>
+      <w:r>
+        <w:t xml:space="preserve"> </w:t>
+      </w:r>
+      <w:r>
+        <w:t xml:space="preserve">and movement). any previous studies that integrated across all three?</w:t>
+      </w:r>
+    </w:p>
+    <w:p>
+      <w:pPr>
+        <w:numPr>
+          <w:ilvl w:val="0"/>
+          <w:numId w:val="1001"/>
+        </w:numPr>
+        <w:pStyle w:val="Compact"/>
+      </w:pPr>
+      <w:r>
+        <w:t xml:space="preserve">review climate change impacts in the Arctic/Bering Sea and focus in on</w:t>
+      </w:r>
+      <w:r>
+        <w:t xml:space="preserve"> </w:t>
+      </w:r>
+      <w:r>
+        <w:t xml:space="preserve">ribbon and spotted seals</w:t>
+      </w:r>
+    </w:p>
+    <w:p>
+      <w:pPr>
+        <w:numPr>
+          <w:ilvl w:val="0"/>
+          <w:numId w:val="1001"/>
+        </w:numPr>
+        <w:pStyle w:val="Compact"/>
+      </w:pPr>
+      <w:r>
+        <w:t xml:space="preserve">previously published studies, observations, LTK(?), describing the ecology of</w:t>
+      </w:r>
+      <w:r>
+        <w:t xml:space="preserve"> </w:t>
+      </w:r>
+      <w:r>
+        <w:t xml:space="preserve">ribbon and spotted seals that indicated potential for niche separation</w:t>
+      </w:r>
+    </w:p>
+    <w:p>
+      <w:pPr>
+        <w:numPr>
+          <w:ilvl w:val="0"/>
+          <w:numId w:val="1001"/>
+        </w:numPr>
+        <w:pStyle w:val="Compact"/>
+      </w:pPr>
+      <w:r>
+        <w:t xml:space="preserve">study objectives:</w:t>
+      </w:r>
+    </w:p>
+    <w:p>
+      <w:pPr>
+        <w:numPr>
+          <w:ilvl w:val="1"/>
+          <w:numId w:val="1002"/>
+        </w:numPr>
+        <w:pStyle w:val="Compact"/>
+      </w:pPr>
+      <w:r>
+        <w:t xml:space="preserve">Do stable isotope and bio-logging data from nearly 2 decades</w:t>
+      </w:r>
+      <w:r>
+        <w:t xml:space="preserve"> </w:t>
+      </w:r>
+      <w:r>
+        <w:t xml:space="preserve">of research provide evidence for niche partitioning among ribbon and spotted</w:t>
+      </w:r>
+      <w:r>
+        <w:t xml:space="preserve"> </w:t>
+      </w:r>
+      <w:r>
+        <w:t xml:space="preserve">seals?</w:t>
+      </w:r>
+    </w:p>
+    <w:p>
+      <w:pPr>
+        <w:numPr>
+          <w:ilvl w:val="1"/>
+          <w:numId w:val="1002"/>
+        </w:numPr>
+        <w:pStyle w:val="Compact"/>
+      </w:pPr>
+      <w:r>
+        <w:t xml:space="preserve">How might predicted climate change impacts in the Bering Sea affect this</w:t>
+      </w:r>
+      <w:r>
+        <w:t xml:space="preserve"> </w:t>
+      </w:r>
+      <w:r>
+        <w:t xml:space="preserve">established partitioning of resources and will ribbon and spotted seals be</w:t>
+      </w:r>
+      <w:r>
+        <w:t xml:space="preserve"> </w:t>
+      </w:r>
+      <w:r>
+        <w:t xml:space="preserve">resient to such change?</w:t>
+      </w:r>
+    </w:p>
+    <w:bookmarkEnd w:id="23"/>
+    <w:bookmarkStart w:id="27" w:name="methods"/>
+    <w:p>
+      <w:pPr>
+        <w:pStyle w:val="Heading1"/>
+      </w:pPr>
+      <w:r>
+        <w:t xml:space="preserve">Methods</w:t>
+      </w:r>
+    </w:p>
+    <w:bookmarkStart w:id="24" w:name="stable-isotope-analysis"/>
+    <w:p>
+      <w:pPr>
+        <w:pStyle w:val="Heading2"/>
+      </w:pPr>
+      <w:r>
+        <w:t xml:space="preserve">Stable Isotope Analysis</w:t>
+      </w:r>
+    </w:p>
+    <w:p>
+      <w:pPr>
         <w:pStyle w:val="FirstParagraph"/>
       </w:pPr>
       <w:r>
-        <w:t xml:space="preserve">A total of 118 bio-loggers (SPLASH family, Wildlife Computers, Redmond,</w:t>
-      </w:r>
-      <w:r>
-        <w:t xml:space="preserve"> </w:t>
-      </w:r>
-      <w:r>
-        <w:t xml:space="preserve">Washington, USA) were deployed on 67 ribbon seals and 50</w:t>
+        <w:t xml:space="preserve">Whiskers, hair, and blood (RBC and Plasma) from ribbon and spotted seals of all</w:t>
+      </w:r>
+      <w:r>
+        <w:t xml:space="preserve"> </w:t>
+      </w:r>
+      <w:r>
+        <w:t xml:space="preserve">age classes were collected in the field as part of larger research efforts</w:t>
+      </w:r>
+      <w:r>
+        <w:t xml:space="preserve"> </w:t>
+      </w:r>
+      <w:r>
+        <w:t xml:space="preserve">studying the ecology and health of ice-associated seals in the Bering Sea. All</w:t>
+      </w:r>
+      <w:r>
+        <w:t xml:space="preserve"> </w:t>
+      </w:r>
+      <w:r>
+        <w:t xml:space="preserve">samples were collected from live seals captured in the spring (April-June)</w:t>
+      </w:r>
+      <w:r>
+        <w:t xml:space="preserve"> </w:t>
+      </w:r>
+      <w:r>
+        <w:t xml:space="preserve">within the marginal ice zone at the southern edge of sea-ice extent.</w:t>
+      </w:r>
+    </w:p>
+    <w:p>
+      <w:pPr>
+        <w:pStyle w:val="BodyText"/>
+      </w:pPr>
+      <w:r>
+        <w:t xml:space="preserve">Stable isotope analysis was based on whiskers sampled from all age classes</w:t>
+      </w:r>
+      <w:r>
+        <w:t xml:space="preserve"> </w:t>
+      </w:r>
+      <w:r>
+        <w:t xml:space="preserve">(dependent pup, young of the year, subadult, adult) between 2009 and</w:t>
+      </w:r>
+      <w:r>
+        <w:t xml:space="preserve"> </w:t>
+      </w:r>
+      <w:r>
+        <w:t xml:space="preserve">2022. For all age classes, samples were taken along the length of the</w:t>
+      </w:r>
+      <w:r>
+        <w:t xml:space="preserve"> </w:t>
+      </w:r>
+      <w:r>
+        <w:t xml:space="preserve">whisker starting at the root. Samples further from the root represent the</w:t>
+      </w:r>
+      <w:r>
+        <w:t xml:space="preserve"> </w:t>
+      </w:r>
+      <w:r>
+        <w:t xml:space="preserve">isotopic space further back in time. Stable isotopes from whiskers of dependent</w:t>
+      </w:r>
+      <w:r>
+        <w:t xml:space="preserve"> </w:t>
+      </w:r>
+      <w:r>
+        <w:t xml:space="preserve">pups in the spring reflect the isotopic space of adult female diets in the winter</w:t>
+      </w:r>
+      <w:r>
+        <w:t xml:space="preserve"> </w:t>
+      </w:r>
+      <w:r>
+        <w:t xml:space="preserve">(when the pup was developing in-utero) and sampling from the whisker base</w:t>
+      </w:r>
+      <w:r>
+        <w:t xml:space="preserve"> </w:t>
+      </w:r>
+      <w:r>
+        <w:t xml:space="preserve">(segment 2) of adults in the spring corresponds with recent isotopic use (when those</w:t>
+      </w:r>
+      <w:r>
+        <w:t xml:space="preserve"> </w:t>
+      </w:r>
+      <w:r>
+        <w:t xml:space="preserve">tissues were generated). Growth rates of whiskers in phocids are not linear and,</w:t>
+      </w:r>
+      <w:r>
+        <w:t xml:space="preserve"> </w:t>
+      </w:r>
+      <w:r>
+        <w:t xml:space="preserve">thus, we can’t attribute a specific segment of the whisker to a specific point</w:t>
+      </w:r>
+      <w:r>
+        <w:t xml:space="preserve"> </w:t>
+      </w:r>
+      <w:r>
+        <w:t xml:space="preserve">in time – except for the base segment near the root. Dependent pups, however,</w:t>
+      </w:r>
+      <w:r>
+        <w:t xml:space="preserve"> </w:t>
+      </w:r>
+      <w:r>
+        <w:t xml:space="preserve">offer a unique opportunity because we know the majority of the whisker was</w:t>
+      </w:r>
+      <w:r>
+        <w:t xml:space="preserve"> </w:t>
+      </w:r>
+      <w:r>
+        <w:t xml:space="preserve">developed in-utero and would represent the adult female’s forgaing during the</w:t>
+      </w:r>
+      <w:r>
+        <w:t xml:space="preserve"> </w:t>
+      </w:r>
+      <w:r>
+        <w:t xml:space="preserve">preceding fall/winter. Once the pup starts nursing, however, the trophic level</w:t>
+      </w:r>
+      <w:r>
+        <w:t xml:space="preserve"> </w:t>
+      </w:r>
+      <w:r>
+        <w:t xml:space="preserve">changes and we can expect segments nearest the root to reflect this. For this</w:t>
+      </w:r>
+      <w:r>
+        <w:t xml:space="preserve"> </w:t>
+      </w:r>
+      <w:r>
+        <w:t xml:space="preserve">analysis we only consider samples from the distant half of the whisker to most</w:t>
+      </w:r>
+      <w:r>
+        <w:t xml:space="preserve"> </w:t>
+      </w:r>
+      <w:r>
+        <w:t xml:space="preserve">closely match the in-utero period. We simply averaged those samples.</w:t>
+      </w:r>
+    </w:p>
+    <w:p>
+      <w:pPr>
+        <w:pStyle w:val="BodyText"/>
+      </w:pPr>
+      <w:r>
+        <w:t xml:space="preserve">For comparison of the isotopic space, we used the R package, SIBER.</w:t>
+      </w:r>
+    </w:p>
+    <w:bookmarkEnd w:id="24"/>
+    <w:bookmarkStart w:id="25" w:name="X141e031006ba697f8fcd8543ad80d75725721f4"/>
+    <w:p>
+      <w:pPr>
+        <w:pStyle w:val="Heading2"/>
+      </w:pPr>
+      <w:r>
+        <w:t xml:space="preserve">Utilization Distributions from Bio-logger Deployments</w:t>
+      </w:r>
+    </w:p>
+    <w:p>
+      <w:pPr>
+        <w:pStyle w:val="FirstParagraph"/>
+      </w:pPr>
+      <w:r>
+        <w:t xml:space="preserve">A total of 112 bio-loggers (SPLASH family, Wildlife Computers, Redmond,</w:t>
+      </w:r>
+      <w:r>
+        <w:t xml:space="preserve"> </w:t>
+      </w:r>
+      <w:r>
+        <w:t xml:space="preserve">Washington, USA) were deployed on 67 ribbon seals and 45</w:t>
       </w:r>
       <w:r>
         <w:t xml:space="preserve"> </w:t>
@@ -2474,124 +3271,55 @@
         <w:t xml:space="preserve">just the sampled seals.</w:t>
       </w:r>
     </w:p>
+    <w:bookmarkEnd w:id="25"/>
+    <w:bookmarkStart w:id="26" w:name="Xe57c95ebd554505355f34ade305e696dc0903f7"/>
     <w:p>
       <w:pPr>
-        <w:pStyle w:val="BodyText"/>
-      </w:pPr>
-      <w:r>
-        <w:t xml:space="preserve">Stable isotope analysis was based on whiskers sampled from all age classes</w:t>
-      </w:r>
-      <w:r>
-        <w:t xml:space="preserve"> </w:t>
-      </w:r>
-      <w:r>
-        <w:t xml:space="preserve">including dependent pups. For all age classes, samples were taken along the</w:t>
-      </w:r>
-      <w:r>
-        <w:t xml:space="preserve"> </w:t>
-      </w:r>
-      <w:r>
-        <w:t xml:space="preserve">length of the whisker starting at the root. Samples further from the root</w:t>
-      </w:r>
-      <w:r>
-        <w:t xml:space="preserve"> </w:t>
-      </w:r>
-      <w:r>
-        <w:t xml:space="preserve">represent the isotopic space further back in time. Stable isotopes from whiskers</w:t>
-      </w:r>
-      <w:r>
-        <w:t xml:space="preserve"> </w:t>
-      </w:r>
-      <w:r>
-        <w:t xml:space="preserve">of dependent pups in the spring reflect the isotopic space of adult females in</w:t>
-      </w:r>
-      <w:r>
-        <w:t xml:space="preserve"> </w:t>
-      </w:r>
-      <w:r>
-        <w:t xml:space="preserve">the winter (when the pup was developing in-utero) and sampling from the whisker</w:t>
-      </w:r>
-      <w:r>
-        <w:t xml:space="preserve"> </w:t>
-      </w:r>
-      <w:r>
-        <w:t xml:space="preserve">base of adults in the spring corresponds with recent isotopic use (when those</w:t>
-      </w:r>
-      <w:r>
-        <w:t xml:space="preserve"> </w:t>
-      </w:r>
-      <w:r>
-        <w:t xml:space="preserve">tissues were generated). Growth rates of whiskers in phocids are not linear</w:t>
-      </w:r>
-      <w:r>
-        <w:t xml:space="preserve"> </w:t>
-      </w:r>
-      <w:r>
-        <w:t xml:space="preserve">and, thus, we can’t attribute a specific segment of the whisker to a specific</w:t>
-      </w:r>
-      <w:r>
-        <w:t xml:space="preserve"> </w:t>
-      </w:r>
-      <w:r>
-        <w:t xml:space="preserve">point in time – except for the root segment. Dependent pups, however, offer a</w:t>
-      </w:r>
-      <w:r>
-        <w:t xml:space="preserve"> </w:t>
-      </w:r>
-      <w:r>
-        <w:t xml:space="preserve">unique opportunity because we know the majority of the whisker was developed</w:t>
-      </w:r>
-      <w:r>
-        <w:t xml:space="preserve"> </w:t>
-      </w:r>
-      <w:r>
-        <w:t xml:space="preserve">in-utero and would represent the adult female’s forgaing during the preceding</w:t>
-      </w:r>
-      <w:r>
-        <w:t xml:space="preserve"> </w:t>
-      </w:r>
-      <w:r>
-        <w:t xml:space="preserve">fall/winter. Once the pup starts nursing, however, the trophic level changes</w:t>
-      </w:r>
-      <w:r>
-        <w:t xml:space="preserve"> </w:t>
-      </w:r>
-      <w:r>
-        <w:t xml:space="preserve">and we can expect segments nearest the root to reflect this. For this analysis</w:t>
-      </w:r>
-      <w:r>
-        <w:t xml:space="preserve"> </w:t>
-      </w:r>
-      <w:r>
-        <w:t xml:space="preserve">we only consider samples from the distant half of the whisker to most closely</w:t>
-      </w:r>
-      <w:r>
-        <w:t xml:space="preserve"> </w:t>
-      </w:r>
-      <w:r>
-        <w:t xml:space="preserve">match the in-utero period. We simply averaged those samples.</w:t>
+        <w:pStyle w:val="Heading2"/>
+      </w:pPr>
+      <w:r>
+        <w:t xml:space="preserve">Dive Behavior From Bio-logger Deployments</w:t>
+      </w:r>
+    </w:p>
+    <w:bookmarkEnd w:id="26"/>
+    <w:bookmarkEnd w:id="27"/>
+    <w:bookmarkStart w:id="36" w:name="results"/>
+    <w:p>
+      <w:pPr>
+        <w:pStyle w:val="Heading1"/>
+      </w:pPr>
+      <w:r>
+        <w:t xml:space="preserve">Results</w:t>
+      </w:r>
+    </w:p>
+    <w:bookmarkStart w:id="35" w:name="stable-isotope"/>
+    <w:p>
+      <w:pPr>
+        <w:pStyle w:val="Heading2"/>
+      </w:pPr>
+      <w:r>
+        <w:t xml:space="preserve">Stable Isotope</w:t>
       </w:r>
     </w:p>
     <w:p>
       <w:pPr>
-        <w:pStyle w:val="BodyText"/>
-      </w:pPr>
-      <w:r>
-        <w:t xml:space="preserve">For comparison of the isotopic space, we used the R package, SIBER.</w:t>
-      </w:r>
-    </w:p>
-    <w:bookmarkStart w:id="31" w:name="results"/>
-    <w:p>
-      <w:pPr>
-        <w:pStyle w:val="Heading2"/>
-      </w:pPr>
-      <w:r>
-        <w:t xml:space="preserve">Results</w:t>
+        <w:pStyle w:val="FirstParagraph"/>
+      </w:pPr>
+      <w:r>
+        <w:t xml:space="preserve">(n = 7 ribbon; n = 31 spotted)</w:t>
       </w:r>
     </w:p>
     <w:p>
       <w:pPr>
-        <w:pStyle w:val="FirstParagraph"/>
+        <w:pStyle w:val="BodyText"/>
+      </w:pPr>
+      <w:r>
+        <w:t xml:space="preserve">(n = 23 ribbon; n = 35 spotted)</w:t>
+      </w:r>
+    </w:p>
+    <w:p>
+      <w:pPr>
+        <w:pStyle w:val="BodyText"/>
       </w:pPr>
       <w:r>
         <w:t xml:space="preserve">The figures below show results from the initial stable isotope analysis for</w:t>
@@ -2638,93 +3366,12 @@
           <wp:inline>
             <wp:extent cx="5334000" cy="4267200"/>
             <wp:effectExtent b="0" l="0" r="0" t="0"/>
-            <wp:docPr descr="Isotopic space of ribbon and spotted seal adult females in winter (sampled from dependent pup whiskers that developed in-utero)" title="" id="25" name="Picture"/>
+            <wp:docPr descr="Isotopic space of ribbon and spotted seal adult females in winter (sampled from dependent pup whiskers that developed in-utero)" title="" id="29" name="Picture"/>
             <a:graphic>
               <a:graphicData uri="http://schemas.openxmlformats.org/drawingml/2006/picture">
                 <pic:pic>
                   <pic:nvPicPr>
-                    <pic:cNvPr descr="index_files/figure-docx/unnamed-chunk-15-1.png" id="26" name="Picture"/>
-                    <pic:cNvPicPr>
-                      <a:picLocks noChangeArrowheads="1" noChangeAspect="1"/>
-                    </pic:cNvPicPr>
-                  </pic:nvPicPr>
-                  <pic:blipFill>
-                    <a:blip r:embed="rId24"/>
-                    <a:stretch>
-                      <a:fillRect/>
-                    </a:stretch>
-                  </pic:blipFill>
-                  <pic:spPr bwMode="auto">
-                    <a:xfrm>
-                      <a:off x="0" y="0"/>
-                      <a:ext cx="5334000" cy="4267200"/>
-                    </a:xfrm>
-                    <a:prstGeom prst="rect">
-                      <a:avLst/>
-                    </a:prstGeom>
-                    <a:noFill/>
-                    <a:ln w="9525">
-                      <a:noFill/>
-                      <a:headEnd/>
-                      <a:tailEnd/>
-                    </a:ln>
-                  </pic:spPr>
-                </pic:pic>
-              </a:graphicData>
-            </a:graphic>
-          </wp:inline>
-        </w:drawing>
-      </w:r>
-    </w:p>
-    <w:p>
-      <w:pPr>
-        <w:pStyle w:val="ImageCaption"/>
-      </w:pPr>
-      <w:r>
-        <w:t xml:space="preserve">Isotopic space of ribbon and spotted seal adult females in winter (sampled from dependent pup whiskers that developed in-utero)</w:t>
-      </w:r>
-    </w:p>
-    <w:p>
-      <w:pPr>
-        <w:pStyle w:val="BodyText"/>
-      </w:pPr>
-      <w:r>
-        <w:rPr>
-          <w:vertAlign w:val="subscript"/>
-        </w:rPr>
-        <w:t xml:space="preserve">Source:</w:t>
-      </w:r>
-      <w:r>
-        <w:rPr>
-          <w:vertAlign w:val="subscript"/>
-        </w:rPr>
-        <w:t xml:space="preserve"> </w:t>
-      </w:r>
-      <w:hyperlink r:id="rId27">
-        <w:r>
-          <w:rPr>
-            <w:rStyle w:val="Hyperlink"/>
-            <w:vertAlign w:val="subscript"/>
-          </w:rPr>
-          <w:t xml:space="preserve">Article Notebook</w:t>
-        </w:r>
-      </w:hyperlink>
-    </w:p>
-    <w:p>
-      <w:pPr>
-        <w:pStyle w:val="CaptionedFigure"/>
-      </w:pPr>
-      <w:r>
-        <w:drawing>
-          <wp:inline>
-            <wp:extent cx="5334000" cy="4267200"/>
-            <wp:effectExtent b="0" l="0" r="0" t="0"/>
-            <wp:docPr descr="Isotopic space of ribbon and spotted seal adults and sub-adults sampled from the root of the whisker sampled in the spring" title="" id="29" name="Picture"/>
-            <a:graphic>
-              <a:graphicData uri="http://schemas.openxmlformats.org/drawingml/2006/picture">
-                <pic:pic>
-                  <pic:nvPicPr>
-                    <pic:cNvPr descr="index_files/figure-docx/unnamed-chunk-16-1.png" id="30" name="Picture"/>
+                    <pic:cNvPr descr="index_files/figure-docx/unnamed-chunk-15-1.png" id="30" name="Picture"/>
                     <pic:cNvPicPr>
                       <a:picLocks noChangeArrowheads="1" noChangeAspect="1"/>
                     </pic:cNvPicPr>
@@ -2762,7 +3409,7 @@
         <w:pStyle w:val="ImageCaption"/>
       </w:pPr>
       <w:r>
-        <w:t xml:space="preserve">Isotopic space of ribbon and spotted seal adults and sub-adults sampled from the root of the whisker sampled in the spring</w:t>
+        <w:t xml:space="preserve">Isotopic space of ribbon and spotted seal adult females in winter (sampled from dependent pup whiskers that developed in-utero)</w:t>
       </w:r>
     </w:p>
     <w:p>
@@ -2781,7 +3428,7 @@
         </w:rPr>
         <w:t xml:space="preserve"> </w:t>
       </w:r>
-      <w:hyperlink r:id="rId27">
+      <w:hyperlink r:id="rId31">
         <w:r>
           <w:rPr>
             <w:rStyle w:val="Hyperlink"/>
@@ -2791,8 +3438,89 @@
         </w:r>
       </w:hyperlink>
     </w:p>
-    <w:bookmarkEnd w:id="31"/>
-    <w:bookmarkEnd w:id="32"/>
+    <w:p>
+      <w:pPr>
+        <w:pStyle w:val="CaptionedFigure"/>
+      </w:pPr>
+      <w:r>
+        <w:drawing>
+          <wp:inline>
+            <wp:extent cx="5334000" cy="4267200"/>
+            <wp:effectExtent b="0" l="0" r="0" t="0"/>
+            <wp:docPr descr="Isotopic space of ribbon and spotted seal adults and sub-adults sampled from the root of the whisker sampled in the spring" title="" id="33" name="Picture"/>
+            <a:graphic>
+              <a:graphicData uri="http://schemas.openxmlformats.org/drawingml/2006/picture">
+                <pic:pic>
+                  <pic:nvPicPr>
+                    <pic:cNvPr descr="index_files/figure-docx/unnamed-chunk-16-1.png" id="34" name="Picture"/>
+                    <pic:cNvPicPr>
+                      <a:picLocks noChangeArrowheads="1" noChangeAspect="1"/>
+                    </pic:cNvPicPr>
+                  </pic:nvPicPr>
+                  <pic:blipFill>
+                    <a:blip r:embed="rId32"/>
+                    <a:stretch>
+                      <a:fillRect/>
+                    </a:stretch>
+                  </pic:blipFill>
+                  <pic:spPr bwMode="auto">
+                    <a:xfrm>
+                      <a:off x="0" y="0"/>
+                      <a:ext cx="5334000" cy="4267200"/>
+                    </a:xfrm>
+                    <a:prstGeom prst="rect">
+                      <a:avLst/>
+                    </a:prstGeom>
+                    <a:noFill/>
+                    <a:ln w="9525">
+                      <a:noFill/>
+                      <a:headEnd/>
+                      <a:tailEnd/>
+                    </a:ln>
+                  </pic:spPr>
+                </pic:pic>
+              </a:graphicData>
+            </a:graphic>
+          </wp:inline>
+        </w:drawing>
+      </w:r>
+    </w:p>
+    <w:p>
+      <w:pPr>
+        <w:pStyle w:val="ImageCaption"/>
+      </w:pPr>
+      <w:r>
+        <w:t xml:space="preserve">Isotopic space of ribbon and spotted seal adults and sub-adults sampled from the root of the whisker sampled in the spring</w:t>
+      </w:r>
+    </w:p>
+    <w:p>
+      <w:pPr>
+        <w:pStyle w:val="BodyText"/>
+      </w:pPr>
+      <w:r>
+        <w:rPr>
+          <w:vertAlign w:val="subscript"/>
+        </w:rPr>
+        <w:t xml:space="preserve">Source:</w:t>
+      </w:r>
+      <w:r>
+        <w:rPr>
+          <w:vertAlign w:val="subscript"/>
+        </w:rPr>
+        <w:t xml:space="preserve"> </w:t>
+      </w:r>
+      <w:hyperlink r:id="rId31">
+        <w:r>
+          <w:rPr>
+            <w:rStyle w:val="Hyperlink"/>
+            <w:vertAlign w:val="subscript"/>
+          </w:rPr>
+          <w:t xml:space="preserve">Article Notebook</w:t>
+        </w:r>
+      </w:hyperlink>
+    </w:p>
+    <w:bookmarkEnd w:id="35"/>
+    <w:bookmarkEnd w:id="36"/>
     <w:sectPr/>
   </w:body>
 </w:document>
@@ -2899,8 +3627,90 @@
       </w:pPr>
     </w:lvl>
   </w:abstractNum>
+  <w:abstractNum w:abstractNumId="991">
+    <w:nsid w:val="A991"/>
+    <w:multiLevelType w:val="multilevel"/>
+    <w:lvl w:ilvl="0">
+      <w:numFmt w:val="bullet"/>
+      <w:lvlText w:val="•"/>
+      <w:lvlJc w:val="left"/>
+      <w:pPr>
+        <w:ind w:left="720" w:hanging="480"/>
+      </w:pPr>
+    </w:lvl>
+    <w:lvl w:ilvl="1">
+      <w:numFmt w:val="bullet"/>
+      <w:lvlText w:val="–"/>
+      <w:lvlJc w:val="left"/>
+      <w:pPr>
+        <w:ind w:left="1440" w:hanging="480"/>
+      </w:pPr>
+    </w:lvl>
+    <w:lvl w:ilvl="2">
+      <w:numFmt w:val="bullet"/>
+      <w:lvlText w:val="•"/>
+      <w:lvlJc w:val="left"/>
+      <w:pPr>
+        <w:ind w:left="2160" w:hanging="480"/>
+      </w:pPr>
+    </w:lvl>
+    <w:lvl w:ilvl="3">
+      <w:numFmt w:val="bullet"/>
+      <w:lvlText w:val="–"/>
+      <w:lvlJc w:val="left"/>
+      <w:pPr>
+        <w:ind w:left="2880" w:hanging="480"/>
+      </w:pPr>
+    </w:lvl>
+    <w:lvl w:ilvl="4">
+      <w:numFmt w:val="bullet"/>
+      <w:lvlText w:val="•"/>
+      <w:lvlJc w:val="left"/>
+      <w:pPr>
+        <w:ind w:left="3600" w:hanging="480"/>
+      </w:pPr>
+    </w:lvl>
+    <w:lvl w:ilvl="5">
+      <w:numFmt w:val="bullet"/>
+      <w:lvlText w:val="–"/>
+      <w:lvlJc w:val="left"/>
+      <w:pPr>
+        <w:ind w:left="4320" w:hanging="480"/>
+      </w:pPr>
+    </w:lvl>
+    <w:lvl w:ilvl="6">
+      <w:numFmt w:val="bullet"/>
+      <w:lvlText w:val="•"/>
+      <w:lvlJc w:val="left"/>
+      <w:pPr>
+        <w:ind w:left="5040" w:hanging="480"/>
+      </w:pPr>
+    </w:lvl>
+    <w:lvl w:ilvl="7">
+      <w:numFmt w:val="bullet"/>
+      <w:lvlText w:val="–"/>
+      <w:lvlJc w:val="left"/>
+      <w:pPr>
+        <w:ind w:left="5760" w:hanging="480"/>
+      </w:pPr>
+    </w:lvl>
+    <w:lvl w:ilvl="8">
+      <w:numFmt w:val="bullet"/>
+      <w:lvlText w:val="•"/>
+      <w:lvlJc w:val="left"/>
+      <w:pPr>
+        <w:ind w:left="6480" w:hanging="480"/>
+      </w:pPr>
+    </w:lvl>
+  </w:abstractNum>
   <w:num w:numId="1000">
     <w:abstractNumId w:val="990"/>
+  </w:num>
+  <w:num w:numId="1001">
+    <w:abstractNumId w:val="991"/>
+  </w:num>
+  <w:num w:numId="1002">
+    <w:abstractNumId w:val="991"/>
   </w:num>
 </w:numbering>
 </file>

</xml_diff>

<commit_message>
updated render; now with pdf
</commit_message>
<xml_diff>
--- a/_manuscript/index.docx
+++ b/_manuscript/index.docx
@@ -261,7 +261,7 @@
         <w:pStyle w:val="Date"/>
       </w:pPr>
       <w:r>
-        <w:t xml:space="preserve">2024-03-26</w:t>
+        <w:t xml:space="preserve">2024-03-27</w:t>
       </w:r>
     </w:p>
     <w:p>
@@ -2166,57 +2166,8 @@
               <w:pStyle w:val="Abstract"/>
             </w:pPr>
             <w:pPr>
-              <w:spacing w:before="0" w:after="0"/>
-              <w:textAlignment w:val="center"/>
+              <w:spacing w:before="16" w:after="16"/>
             </w:pPr>
-            <w:r>
-              <w:drawing>
-                <wp:inline>
-                  <wp:extent cx="152400" cy="152400"/>
-                  <wp:effectExtent b="0" l="0" r="0" t="0"/>
-                  <wp:docPr descr="" title="" id="21" name="Picture"/>
-                  <a:graphic>
-                    <a:graphicData uri="http://schemas.openxmlformats.org/drawingml/2006/picture">
-                      <pic:pic>
-                        <pic:nvPicPr>
-                          <pic:cNvPr descr="/Users/josh.london/Applications/quarto/share/formats/docx/warning.png" id="22" name="Picture"/>
-                          <pic:cNvPicPr>
-                            <a:picLocks noChangeArrowheads="1" noChangeAspect="1"/>
-                          </pic:cNvPicPr>
-                        </pic:nvPicPr>
-                        <pic:blipFill>
-                          <a:blip r:embed="rId20"/>
-                          <a:stretch>
-                            <a:fillRect/>
-                          </a:stretch>
-                        </pic:blipFill>
-                        <pic:spPr bwMode="auto">
-                          <a:xfrm>
-                            <a:off x="0" y="0"/>
-                            <a:ext cx="152400" cy="152400"/>
-                          </a:xfrm>
-                          <a:prstGeom prst="rect">
-                            <a:avLst/>
-                          </a:prstGeom>
-                          <a:noFill/>
-                          <a:ln w="9525">
-                            <a:noFill/>
-                            <a:headEnd/>
-                            <a:tailEnd/>
-                          </a:ln>
-                        </pic:spPr>
-                      </pic:pic>
-                    </a:graphicData>
-                  </a:graphic>
-                </wp:inline>
-              </w:drawing>
-            </w:r>
-            <w:r>
-              <w:t xml:space="preserve"> </w:t>
-            </w:r>
-            <w:r>
-              <w:t xml:space="preserve"> </w:t>
-            </w:r>
             <w:r>
               <w:t xml:space="preserve">Under</w:t>
             </w:r>
@@ -2697,7 +2648,7 @@
         </w:tc>
       </w:tr>
     </w:tbl>
-    <w:bookmarkStart w:id="23" w:name="introduction"/>
+    <w:bookmarkStart w:id="20" w:name="introduction"/>
     <w:p>
       <w:pPr>
         <w:pStyle w:val="Heading1"/>
@@ -2856,8 +2807,8 @@
         <w:t xml:space="preserve">resient to such change?</w:t>
       </w:r>
     </w:p>
-    <w:bookmarkEnd w:id="23"/>
-    <w:bookmarkStart w:id="27" w:name="methods"/>
+    <w:bookmarkEnd w:id="20"/>
+    <w:bookmarkStart w:id="24" w:name="methods"/>
     <w:p>
       <w:pPr>
         <w:pStyle w:val="Heading1"/>
@@ -2866,7 +2817,7 @@
         <w:t xml:space="preserve">Methods</w:t>
       </w:r>
     </w:p>
-    <w:bookmarkStart w:id="24" w:name="stable-isotope-analysis"/>
+    <w:bookmarkStart w:id="21" w:name="stable-isotope-analysis"/>
     <w:p>
       <w:pPr>
         <w:pStyle w:val="Heading2"/>
@@ -3019,8 +2970,8 @@
         <w:t xml:space="preserve">For comparison of the isotopic space, we used the R package, SIBER.</w:t>
       </w:r>
     </w:p>
-    <w:bookmarkEnd w:id="24"/>
-    <w:bookmarkStart w:id="25" w:name="X141e031006ba697f8fcd8543ad80d75725721f4"/>
+    <w:bookmarkEnd w:id="21"/>
+    <w:bookmarkStart w:id="22" w:name="X141e031006ba697f8fcd8543ad80d75725721f4"/>
     <w:p>
       <w:pPr>
         <w:pStyle w:val="Heading2"/>
@@ -3271,8 +3222,8 @@
         <w:t xml:space="preserve">just the sampled seals.</w:t>
       </w:r>
     </w:p>
-    <w:bookmarkEnd w:id="25"/>
-    <w:bookmarkStart w:id="26" w:name="Xe57c95ebd554505355f34ade305e696dc0903f7"/>
+    <w:bookmarkEnd w:id="22"/>
+    <w:bookmarkStart w:id="23" w:name="Xe57c95ebd554505355f34ade305e696dc0903f7"/>
     <w:p>
       <w:pPr>
         <w:pStyle w:val="Heading2"/>
@@ -3281,9 +3232,9 @@
         <w:t xml:space="preserve">Dive Behavior From Bio-logger Deployments</w:t>
       </w:r>
     </w:p>
-    <w:bookmarkEnd w:id="26"/>
-    <w:bookmarkEnd w:id="27"/>
-    <w:bookmarkStart w:id="36" w:name="results"/>
+    <w:bookmarkEnd w:id="23"/>
+    <w:bookmarkEnd w:id="24"/>
+    <w:bookmarkStart w:id="33" w:name="results"/>
     <w:p>
       <w:pPr>
         <w:pStyle w:val="Heading1"/>
@@ -3292,7 +3243,7 @@
         <w:t xml:space="preserve">Results</w:t>
       </w:r>
     </w:p>
-    <w:bookmarkStart w:id="35" w:name="stable-isotope"/>
+    <w:bookmarkStart w:id="32" w:name="stable-isotope"/>
     <w:p>
       <w:pPr>
         <w:pStyle w:val="Heading2"/>
@@ -3366,18 +3317,18 @@
           <wp:inline>
             <wp:extent cx="5334000" cy="4267200"/>
             <wp:effectExtent b="0" l="0" r="0" t="0"/>
-            <wp:docPr descr="Isotopic space of ribbon and spotted seal adult females in winter (sampled from dependent pup whiskers that developed in-utero)" title="" id="29" name="Picture"/>
+            <wp:docPr descr="Isotopic space of ribbon and spotted seal adult females in winter (sampled from dependent pup whiskers that developed in-utero)" title="" id="26" name="Picture"/>
             <a:graphic>
               <a:graphicData uri="http://schemas.openxmlformats.org/drawingml/2006/picture">
                 <pic:pic>
                   <pic:nvPicPr>
-                    <pic:cNvPr descr="index_files/figure-docx/unnamed-chunk-15-1.png" id="30" name="Picture"/>
+                    <pic:cNvPr descr="index_files/figure-docx/unnamed-chunk-15-1.png" id="27" name="Picture"/>
                     <pic:cNvPicPr>
                       <a:picLocks noChangeArrowheads="1" noChangeAspect="1"/>
                     </pic:cNvPicPr>
                   </pic:nvPicPr>
                   <pic:blipFill>
-                    <a:blip r:embed="rId28"/>
+                    <a:blip r:embed="rId25"/>
                     <a:stretch>
                       <a:fillRect/>
                     </a:stretch>
@@ -3428,7 +3379,7 @@
         </w:rPr>
         <w:t xml:space="preserve"> </w:t>
       </w:r>
-      <w:hyperlink r:id="rId31">
+      <w:hyperlink r:id="rId28">
         <w:r>
           <w:rPr>
             <w:rStyle w:val="Hyperlink"/>
@@ -3447,18 +3398,18 @@
           <wp:inline>
             <wp:extent cx="5334000" cy="4267200"/>
             <wp:effectExtent b="0" l="0" r="0" t="0"/>
-            <wp:docPr descr="Isotopic space of ribbon and spotted seal adults and sub-adults sampled from the root of the whisker sampled in the spring" title="" id="33" name="Picture"/>
+            <wp:docPr descr="Isotopic space of ribbon and spotted seal adults and sub-adults sampled from the root of the whisker sampled in the spring" title="" id="30" name="Picture"/>
             <a:graphic>
               <a:graphicData uri="http://schemas.openxmlformats.org/drawingml/2006/picture">
                 <pic:pic>
                   <pic:nvPicPr>
-                    <pic:cNvPr descr="index_files/figure-docx/unnamed-chunk-16-1.png" id="34" name="Picture"/>
+                    <pic:cNvPr descr="index_files/figure-docx/unnamed-chunk-16-1.png" id="31" name="Picture"/>
                     <pic:cNvPicPr>
                       <a:picLocks noChangeArrowheads="1" noChangeAspect="1"/>
                     </pic:cNvPicPr>
                   </pic:nvPicPr>
                   <pic:blipFill>
-                    <a:blip r:embed="rId32"/>
+                    <a:blip r:embed="rId29"/>
                     <a:stretch>
                       <a:fillRect/>
                     </a:stretch>
@@ -3509,7 +3460,7 @@
         </w:rPr>
         <w:t xml:space="preserve"> </w:t>
       </w:r>
-      <w:hyperlink r:id="rId31">
+      <w:hyperlink r:id="rId28">
         <w:r>
           <w:rPr>
             <w:rStyle w:val="Hyperlink"/>
@@ -3519,8 +3470,8 @@
         </w:r>
       </w:hyperlink>
     </w:p>
-    <w:bookmarkEnd w:id="35"/>
-    <w:bookmarkEnd w:id="36"/>
+    <w:bookmarkEnd w:id="32"/>
+    <w:bookmarkEnd w:id="33"/>
     <w:sectPr/>
   </w:body>
 </w:document>

</xml_diff>